<commit_message>
prevented username duplicates, prevented bad commands
</commit_message>
<xml_diff>
--- a/Protocol.docx
+++ b/Protocol.docx
@@ -67,7 +67,6 @@
       <w:pPr>
         <w:jc w:val="right"/>
         <w:rPr>
-          <w:rtl/>
           <w:lang w:val="en-US"/>
         </w:rPr>
       </w:pPr>
@@ -78,6 +77,96 @@
           <w:lang w:val="en-US"/>
         </w:rPr>
         <w:t>שדות כלליים:</w:t>
+      </w:r>
+      <w:r>
+        <w:rPr>
+          <w:rFonts w:hint="cs"/>
+          <w:rtl/>
+          <w:lang w:val="en-US"/>
+        </w:rPr>
+        <w:t xml:space="preserve"> </w:t>
+      </w:r>
+    </w:p>
+    <w:p>
+      <w:pPr>
+        <w:jc w:val="right"/>
+        <w:rPr>
+          <w:lang w:val="en-US"/>
+        </w:rPr>
+      </w:pPr>
+      <w:r>
+        <w:rPr>
+          <w:lang w:val="en-US"/>
+        </w:rPr>
+        <w:t>LEN|</w:t>
+      </w:r>
+      <w:r>
+        <w:rPr>
+          <w:lang w:val="en-US"/>
+        </w:rPr>
+        <w:t>CODE|SORC|F1|F2</w:t>
+      </w:r>
+    </w:p>
+    <w:p>
+      <w:pPr>
+        <w:jc w:val="right"/>
+        <w:rPr>
+          <w:lang w:val="en-US"/>
+        </w:rPr>
+      </w:pPr>
+      <w:r>
+        <w:rPr>
+          <w:lang w:val="en-US"/>
+        </w:rPr>
+        <w:t>LEN = msg length</w:t>
+      </w:r>
+    </w:p>
+    <w:p>
+      <w:pPr>
+        <w:jc w:val="right"/>
+        <w:rPr>
+          <w:lang w:val="en-US"/>
+        </w:rPr>
+      </w:pPr>
+      <w:r>
+        <w:rPr>
+          <w:lang w:val="en-US"/>
+        </w:rPr>
+        <w:t>CODE = message code</w:t>
+      </w:r>
+    </w:p>
+    <w:p>
+      <w:pPr>
+        <w:jc w:val="right"/>
+        <w:rPr>
+          <w:lang w:val="en-US"/>
+        </w:rPr>
+      </w:pPr>
+      <w:r>
+        <w:rPr>
+          <w:lang w:val="en-US"/>
+        </w:rPr>
+        <w:t>SORC = message source</w:t>
+      </w:r>
+      <w:r>
+        <w:rPr>
+          <w:lang w:val="en-US"/>
+        </w:rPr>
+        <w:t xml:space="preserve"> (who sent)</w:t>
+      </w:r>
+    </w:p>
+    <w:p>
+      <w:pPr>
+        <w:jc w:val="right"/>
+        <w:rPr>
+          <w:lang w:val="en-US"/>
+        </w:rPr>
+      </w:pPr>
+      <w:r>
+        <w:rPr>
+          <w:lang w:val="en-US"/>
+        </w:rPr>
+        <w:t>F1, F2 – Optional fields</w:t>
       </w:r>
     </w:p>
     <w:p>
@@ -101,7 +190,6 @@
       <w:pPr>
         <w:jc w:val="right"/>
         <w:rPr>
-          <w:rtl/>
           <w:lang w:val="en-US"/>
         </w:rPr>
       </w:pPr>
@@ -263,7 +351,6 @@
             <w:pPr>
               <w:jc w:val="center"/>
               <w:rPr>
-                <w:rFonts w:hint="cs"/>
                 <w:lang w:val="en-US"/>
               </w:rPr>
             </w:pPr>
@@ -370,8 +457,15 @@
                 <w:lang w:val="en-US"/>
               </w:rPr>
               <w:br/>
+            </w:r>
+            <w:proofErr w:type="spellStart"/>
+            <w:r>
+              <w:rPr>
+                <w:lang w:val="en-US"/>
+              </w:rPr>
               <w:t>numr</w:t>
             </w:r>
+            <w:proofErr w:type="spellEnd"/>
           </w:p>
         </w:tc>
         <w:tc>
@@ -470,6 +564,12 @@
                 <w:lang w:val="en-US"/>
               </w:rPr>
             </w:pPr>
+            <w:r>
+              <w:rPr>
+                <w:lang w:val="en-US"/>
+              </w:rPr>
+              <w:t>NUMD</w:t>
+            </w:r>
           </w:p>
         </w:tc>
       </w:tr>

</xml_diff>